<commit_message>
agreement-workflow: helper, subcontractor and provider show now uses affiliates controller
</commit_message>
<xml_diff>
--- a/doc/RoR common commands.docx
+++ b/doc/RoR common commands.docx
@@ -63,17 +63,9 @@
         <w:rPr>
           <w:sz w:val="28"/>
         </w:rPr>
-        <w:t>content</w:t>
-      </w:r>
-      <w:proofErr w:type="gramStart"/>
-      <w:r>
-        <w:rPr>
-          <w:sz w:val="28"/>
-        </w:rPr>
-        <w:t>:string</w:t>
-      </w:r>
-      <w:proofErr w:type="spellEnd"/>
-      <w:proofErr w:type="gramEnd"/>
+        <w:t>content:string</w:t>
+      </w:r>
+      <w:proofErr w:type="spellEnd"/>
       <w:r>
         <w:rPr>
           <w:sz w:val="28"/>
@@ -130,46 +122,24 @@
           <w:sz w:val="28"/>
         </w:rPr>
       </w:pPr>
-      <w:proofErr w:type="gramStart"/>
-      <w:r>
-        <w:rPr>
-          <w:sz w:val="28"/>
-        </w:rPr>
-        <w:t>create</w:t>
-      </w:r>
-      <w:proofErr w:type="gramEnd"/>
-      <w:r>
-        <w:rPr>
-          <w:sz w:val="28"/>
-        </w:rPr>
-        <w:t xml:space="preserve"> a controller: rails generate controller Users new --no-test-framework</w:t>
-      </w:r>
-    </w:p>
-    <w:p>
-      <w:pPr>
-        <w:rPr>
-          <w:sz w:val="28"/>
-        </w:rPr>
-      </w:pPr>
-      <w:r>
-        <w:rPr>
-          <w:sz w:val="28"/>
-        </w:rPr>
-        <w:t xml:space="preserve">2) </w:t>
-      </w:r>
-      <w:proofErr w:type="gramStart"/>
-      <w:r>
-        <w:rPr>
-          <w:sz w:val="28"/>
-        </w:rPr>
-        <w:t>create</w:t>
-      </w:r>
-      <w:proofErr w:type="gramEnd"/>
-      <w:r>
-        <w:rPr>
-          <w:sz w:val="28"/>
-        </w:rPr>
-        <w:t xml:space="preserve"> a test for the controller: rails generate </w:t>
+      <w:r>
+        <w:rPr>
+          <w:sz w:val="28"/>
+        </w:rPr>
+        <w:t>create a controller: rails generate controller Users new --no-test-framework</w:t>
+      </w:r>
+    </w:p>
+    <w:p>
+      <w:pPr>
+        <w:rPr>
+          <w:sz w:val="28"/>
+        </w:rPr>
+      </w:pPr>
+      <w:r>
+        <w:rPr>
+          <w:sz w:val="28"/>
+        </w:rPr>
+        <w:t xml:space="preserve">2) create a test for the controller: rails generate </w:t>
       </w:r>
       <w:proofErr w:type="spellStart"/>
       <w:r>
@@ -218,48 +188,20 @@
         <w:rPr>
           <w:sz w:val="28"/>
         </w:rPr>
-        <w:t xml:space="preserve"> to point the REST to the controller: </w:t>
-      </w:r>
-      <w:proofErr w:type="gramStart"/>
-      <w:r>
-        <w:rPr>
-          <w:sz w:val="28"/>
-        </w:rPr>
-        <w:t>resources :sessions</w:t>
-      </w:r>
-      <w:proofErr w:type="gramEnd"/>
-      <w:r>
-        <w:rPr>
-          <w:sz w:val="28"/>
-        </w:rPr>
-        <w:t>, only: [:new, :create, :destroy]</w:t>
-      </w:r>
-    </w:p>
-    <w:p>
-      <w:pPr>
-        <w:rPr>
-          <w:sz w:val="28"/>
-        </w:rPr>
-      </w:pPr>
-      <w:r>
-        <w:rPr>
-          <w:sz w:val="28"/>
-        </w:rPr>
-        <w:t xml:space="preserve">4) </w:t>
-      </w:r>
-      <w:proofErr w:type="gramStart"/>
-      <w:r>
-        <w:rPr>
-          <w:sz w:val="28"/>
-        </w:rPr>
-        <w:t>also</w:t>
-      </w:r>
-      <w:proofErr w:type="gramEnd"/>
-      <w:r>
-        <w:rPr>
-          <w:sz w:val="28"/>
-        </w:rPr>
-        <w:t xml:space="preserve"> create the match statement : match '/</w:t>
+        <w:t xml:space="preserve"> to point the REST to the controller: resources :sessions, only: [:new, :create, :destroy]</w:t>
+      </w:r>
+    </w:p>
+    <w:p>
+      <w:pPr>
+        <w:rPr>
+          <w:sz w:val="28"/>
+        </w:rPr>
+      </w:pPr>
+      <w:r>
+        <w:rPr>
+          <w:sz w:val="28"/>
+        </w:rPr>
+        <w:t>4) also create the match statement : match '/</w:t>
       </w:r>
       <w:proofErr w:type="spellStart"/>
       <w:r>
@@ -328,48 +270,20 @@
         <w:rPr>
           <w:sz w:val="28"/>
         </w:rPr>
-        <w:t xml:space="preserve">5) </w:t>
-      </w:r>
-      <w:proofErr w:type="gramStart"/>
-      <w:r>
-        <w:rPr>
-          <w:sz w:val="28"/>
-        </w:rPr>
-        <w:t>update</w:t>
-      </w:r>
-      <w:proofErr w:type="gramEnd"/>
-      <w:r>
-        <w:rPr>
-          <w:sz w:val="28"/>
-        </w:rPr>
-        <w:t xml:space="preserve"> the controller with the actions: e.g. new, create, delete etc.</w:t>
-      </w:r>
-    </w:p>
-    <w:p>
-      <w:pPr>
-        <w:rPr>
-          <w:sz w:val="28"/>
-        </w:rPr>
-      </w:pPr>
-      <w:r>
-        <w:rPr>
-          <w:sz w:val="28"/>
-        </w:rPr>
-        <w:t xml:space="preserve">6) </w:t>
-      </w:r>
-      <w:proofErr w:type="gramStart"/>
-      <w:r>
-        <w:rPr>
-          <w:sz w:val="28"/>
-        </w:rPr>
-        <w:t>create</w:t>
-      </w:r>
-      <w:proofErr w:type="gramEnd"/>
-      <w:r>
-        <w:rPr>
-          <w:sz w:val="28"/>
-        </w:rPr>
-        <w:t xml:space="preserve"> the view calling the file: /&lt;corresponding controller folder&gt;/&lt;operation name&gt;.</w:t>
+        <w:t>5) update the controller with the actions: e.g. new, create, delete etc.</w:t>
+      </w:r>
+    </w:p>
+    <w:p>
+      <w:pPr>
+        <w:rPr>
+          <w:sz w:val="28"/>
+        </w:rPr>
+      </w:pPr>
+      <w:r>
+        <w:rPr>
+          <w:sz w:val="28"/>
+        </w:rPr>
+        <w:t>6) create the view calling the file: /&lt;corresponding controller folder&gt;/&lt;operation name&gt;.</w:t>
       </w:r>
       <w:proofErr w:type="spellStart"/>
       <w:r>
@@ -412,23 +326,16 @@
       <w:pPr>
         <w:pStyle w:val="Heading2"/>
       </w:pPr>
-      <w:proofErr w:type="gramStart"/>
-      <w:r>
-        <w:t>crating</w:t>
-      </w:r>
-      <w:proofErr w:type="gramEnd"/>
-      <w:r>
-        <w:t xml:space="preserve"> a new branch</w:t>
-      </w:r>
-    </w:p>
-    <w:p>
-      <w:proofErr w:type="spellStart"/>
-      <w:proofErr w:type="gramStart"/>
+      <w:r>
+        <w:t>crating a new branch</w:t>
+      </w:r>
+    </w:p>
+    <w:p>
+      <w:proofErr w:type="spellStart"/>
       <w:r>
         <w:t>git</w:t>
       </w:r>
       <w:proofErr w:type="spellEnd"/>
-      <w:proofErr w:type="gramEnd"/>
       <w:r>
         <w:t xml:space="preserve"> checkout -b new-branch-name</w:t>
       </w:r>
@@ -438,13 +345,8 @@
       <w:pPr>
         <w:pStyle w:val="Heading2"/>
       </w:pPr>
-      <w:proofErr w:type="gramStart"/>
-      <w:r>
-        <w:t>merging</w:t>
-      </w:r>
-      <w:proofErr w:type="gramEnd"/>
-      <w:r>
-        <w:t xml:space="preserve">, switch to the branch to merge into by </w:t>
+      <w:r>
+        <w:t xml:space="preserve">merging, switch to the branch to merge into by </w:t>
       </w:r>
       <w:proofErr w:type="spellStart"/>
       <w:r>
@@ -457,12 +359,10 @@
     </w:p>
     <w:p>
       <w:proofErr w:type="spellStart"/>
-      <w:proofErr w:type="gramStart"/>
       <w:r>
         <w:t>git</w:t>
       </w:r>
       <w:proofErr w:type="spellEnd"/>
-      <w:proofErr w:type="gramEnd"/>
       <w:r>
         <w:t xml:space="preserve"> merge topic-branch-name</w:t>
       </w:r>
@@ -472,23 +372,16 @@
       <w:pPr>
         <w:pStyle w:val="Heading2"/>
       </w:pPr>
-      <w:proofErr w:type="gramStart"/>
-      <w:r>
-        <w:t>create</w:t>
-      </w:r>
-      <w:proofErr w:type="gramEnd"/>
-      <w:r>
-        <w:t xml:space="preserve"> a topic branch</w:t>
-      </w:r>
-    </w:p>
-    <w:p>
-      <w:proofErr w:type="spellStart"/>
-      <w:proofErr w:type="gramStart"/>
+      <w:r>
+        <w:t>create a topic branch</w:t>
+      </w:r>
+    </w:p>
+    <w:p>
+      <w:proofErr w:type="spellStart"/>
       <w:r>
         <w:t>git</w:t>
       </w:r>
       <w:proofErr w:type="spellEnd"/>
-      <w:proofErr w:type="gramEnd"/>
       <w:r>
         <w:t xml:space="preserve"> co -b topic-branch-name</w:t>
       </w:r>
@@ -498,13 +391,8 @@
       <w:pPr>
         <w:pStyle w:val="Heading2"/>
       </w:pPr>
-      <w:proofErr w:type="gramStart"/>
-      <w:r>
-        <w:t>pushing</w:t>
-      </w:r>
-      <w:proofErr w:type="gramEnd"/>
-      <w:r>
-        <w:t xml:space="preserve"> to </w:t>
+      <w:r>
+        <w:t xml:space="preserve">pushing to </w:t>
       </w:r>
       <w:proofErr w:type="spellStart"/>
       <w:r>
@@ -517,12 +405,10 @@
     </w:p>
     <w:p>
       <w:proofErr w:type="spellStart"/>
-      <w:proofErr w:type="gramStart"/>
       <w:r>
         <w:t>git</w:t>
       </w:r>
       <w:proofErr w:type="spellEnd"/>
-      <w:proofErr w:type="gramEnd"/>
       <w:r>
         <w:t xml:space="preserve"> push</w:t>
       </w:r>
@@ -532,13 +418,8 @@
       <w:pPr>
         <w:pStyle w:val="Heading2"/>
       </w:pPr>
-      <w:proofErr w:type="gramStart"/>
-      <w:r>
-        <w:t>pushing</w:t>
-      </w:r>
-      <w:proofErr w:type="gramEnd"/>
-      <w:r>
-        <w:t xml:space="preserve"> to </w:t>
+      <w:r>
+        <w:t xml:space="preserve">pushing to </w:t>
       </w:r>
       <w:proofErr w:type="spellStart"/>
       <w:r>
@@ -548,12 +429,10 @@
     </w:p>
     <w:p>
       <w:proofErr w:type="spellStart"/>
-      <w:proofErr w:type="gramStart"/>
       <w:r>
         <w:t>git</w:t>
       </w:r>
       <w:proofErr w:type="spellEnd"/>
-      <w:proofErr w:type="gramEnd"/>
       <w:r>
         <w:t xml:space="preserve"> push </w:t>
       </w:r>
@@ -567,35 +446,26 @@
       <w:pPr>
         <w:pStyle w:val="Heading2"/>
       </w:pPr>
-      <w:proofErr w:type="gramStart"/>
-      <w:r>
-        <w:t>to</w:t>
-      </w:r>
-      <w:proofErr w:type="gramEnd"/>
-      <w:r>
-        <w:t xml:space="preserve"> stop tracking changes in a file</w:t>
-      </w:r>
-    </w:p>
-    <w:p>
-      <w:proofErr w:type="spellStart"/>
-      <w:proofErr w:type="gramStart"/>
+      <w:r>
+        <w:t>to stop tracking changes in a file</w:t>
+      </w:r>
+    </w:p>
+    <w:p>
+      <w:proofErr w:type="spellStart"/>
       <w:r>
         <w:t>git</w:t>
       </w:r>
       <w:proofErr w:type="spellEnd"/>
-      <w:proofErr w:type="gramEnd"/>
       <w:r>
         <w:t xml:space="preserve"> update-index --assume-unchanged FILENAME</w:t>
       </w:r>
     </w:p>
     <w:p>
       <w:proofErr w:type="spellStart"/>
-      <w:proofErr w:type="gramStart"/>
       <w:r>
         <w:t>git</w:t>
       </w:r>
       <w:proofErr w:type="spellEnd"/>
-      <w:proofErr w:type="gramEnd"/>
       <w:r>
         <w:t xml:space="preserve"> update-index --no-assume-unchanged FILENAME</w:t>
       </w:r>
@@ -613,26 +483,64 @@
         <w:pStyle w:val="Heading2"/>
       </w:pPr>
       <w:r>
+        <w:t xml:space="preserve"> to generate a controller</w:t>
+      </w:r>
+    </w:p>
+    <w:p>
+      <w:r>
+        <w:t>rails generate controller Users new --no-test-framework</w:t>
+      </w:r>
+    </w:p>
+    <w:p/>
+    <w:p>
+      <w:pPr>
+        <w:pStyle w:val="Heading2"/>
+      </w:pPr>
+      <w:r>
+        <w:t xml:space="preserve"> to generate a model</w:t>
+      </w:r>
+    </w:p>
+    <w:p>
+      <w:proofErr w:type="spellStart"/>
+      <w:r>
+        <w:t>rvmsudo</w:t>
+      </w:r>
+      <w:proofErr w:type="spellEnd"/>
+      <w:r>
+        <w:t xml:space="preserve"> rails generate model User name:string </w:t>
+      </w:r>
+      <w:proofErr w:type="spellStart"/>
+      <w:r>
+        <w:t>email:string</w:t>
+      </w:r>
+      <w:proofErr w:type="spellEnd"/>
+    </w:p>
+    <w:p/>
+    <w:p>
+      <w:pPr>
+        <w:pStyle w:val="Heading2"/>
+      </w:pPr>
+      <w:r>
+        <w:t>to create integration tests</w:t>
+      </w:r>
+    </w:p>
+    <w:p>
+      <w:r>
+        <w:t xml:space="preserve">rails generate </w:t>
+      </w:r>
+      <w:proofErr w:type="spellStart"/>
+      <w:r>
+        <w:t>integration_test</w:t>
+      </w:r>
+      <w:proofErr w:type="spellEnd"/>
+      <w:r>
         <w:t xml:space="preserve"> </w:t>
       </w:r>
-      <w:proofErr w:type="gramStart"/>
-      <w:r>
-        <w:t>to</w:t>
-      </w:r>
-      <w:proofErr w:type="gramEnd"/>
-      <w:r>
-        <w:t xml:space="preserve"> generate a controller</w:t>
-      </w:r>
-    </w:p>
-    <w:p>
-      <w:proofErr w:type="gramStart"/>
-      <w:r>
-        <w:t>rails</w:t>
-      </w:r>
-      <w:proofErr w:type="gramEnd"/>
-      <w:r>
-        <w:t xml:space="preserve"> generate controller Users new --no-test-framework</w:t>
-      </w:r>
+      <w:proofErr w:type="spellStart"/>
+      <w:r>
+        <w:t>user_pages</w:t>
+      </w:r>
+      <w:proofErr w:type="spellEnd"/>
     </w:p>
     <w:p/>
     <w:p>
@@ -640,403 +548,261 @@
         <w:pStyle w:val="Heading2"/>
       </w:pPr>
       <w:r>
+        <w:t>to generate the database after creating the model</w:t>
+      </w:r>
+    </w:p>
+    <w:p>
+      <w:r>
+        <w:t xml:space="preserve">rake </w:t>
+      </w:r>
+      <w:proofErr w:type="spellStart"/>
+      <w:r>
+        <w:t>db:migrate</w:t>
+      </w:r>
+      <w:proofErr w:type="spellEnd"/>
+    </w:p>
+    <w:p/>
+    <w:p>
+      <w:pPr>
+        <w:pStyle w:val="Heading2"/>
+      </w:pPr>
+      <w:r>
+        <w:t xml:space="preserve">to add a gem, update the </w:t>
+      </w:r>
+      <w:proofErr w:type="spellStart"/>
+      <w:r>
+        <w:t>Gemfile</w:t>
+      </w:r>
+      <w:proofErr w:type="spellEnd"/>
+      <w:r>
+        <w:t xml:space="preserve"> and run</w:t>
+      </w:r>
+    </w:p>
+    <w:p>
+      <w:r>
+        <w:t>bundle install</w:t>
+      </w:r>
+    </w:p>
+    <w:p/>
+    <w:p>
+      <w:pPr>
+        <w:pStyle w:val="Heading2"/>
+      </w:pPr>
+      <w:r>
+        <w:t xml:space="preserve"> annotate models</w:t>
+      </w:r>
+    </w:p>
+    <w:p>
+      <w:pPr>
+        <w:outlineLvl w:val="0"/>
+      </w:pPr>
+      <w:r>
+        <w:t xml:space="preserve">Need to have </w:t>
+      </w:r>
+      <w:r>
+        <w:t>gem 'annotate', '~&gt; 2.4.1.beta'</w:t>
+      </w:r>
+      <w:r>
+        <w:t xml:space="preserve"> installed</w:t>
+      </w:r>
+    </w:p>
+    <w:p>
+      <w:r>
+        <w:t>bundle exec annotate --position before</w:t>
+      </w:r>
+    </w:p>
+    <w:p/>
+    <w:p>
+      <w:pPr>
+        <w:pStyle w:val="Heading2"/>
+      </w:pPr>
+      <w:r>
+        <w:t>find out why a record could not be saved</w:t>
+      </w:r>
+    </w:p>
+    <w:p>
+      <w:r>
+        <w:t>&lt;model name&gt;.</w:t>
+      </w:r>
+      <w:proofErr w:type="spellStart"/>
+      <w:r>
+        <w:t>errors.full_messages</w:t>
+      </w:r>
+      <w:proofErr w:type="spellEnd"/>
+    </w:p>
+    <w:p/>
+    <w:p>
+      <w:pPr>
+        <w:pStyle w:val="Heading2"/>
+      </w:pPr>
+      <w:r>
+        <w:t>Starting the console</w:t>
+      </w:r>
+    </w:p>
+    <w:p/>
+    <w:p/>
+    <w:p>
+      <w:pPr>
+        <w:pStyle w:val="Heading2"/>
+      </w:pPr>
+      <w:r>
+        <w:t>Updating the database</w:t>
+      </w:r>
+    </w:p>
+    <w:p>
+      <w:pPr>
+        <w:pStyle w:val="Heading2"/>
+      </w:pPr>
+      <w:r>
+        <w:t xml:space="preserve">creating an index </w:t>
+      </w:r>
+    </w:p>
+    <w:p>
+      <w:r>
+        <w:t xml:space="preserve">rails generate migration </w:t>
+      </w:r>
+      <w:proofErr w:type="spellStart"/>
+      <w:r>
+        <w:t>add_index_to_users_email</w:t>
+      </w:r>
+      <w:proofErr w:type="spellEnd"/>
+    </w:p>
+    <w:p/>
+    <w:p>
+      <w:pPr>
+        <w:pStyle w:val="Heading2"/>
+      </w:pPr>
+      <w:r>
+        <w:t>add a column</w:t>
+      </w:r>
+    </w:p>
+    <w:p>
+      <w:r>
+        <w:t xml:space="preserve">rails generate migration </w:t>
+      </w:r>
+      <w:proofErr w:type="spellStart"/>
+      <w:r>
+        <w:t>add_password_digest_to_users</w:t>
+      </w:r>
+      <w:proofErr w:type="spellEnd"/>
+      <w:r>
         <w:t xml:space="preserve"> </w:t>
       </w:r>
-      <w:proofErr w:type="gramStart"/>
-      <w:r>
-        <w:t>to</w:t>
-      </w:r>
-      <w:proofErr w:type="gramEnd"/>
-      <w:r>
-        <w:t xml:space="preserve"> generate a model</w:t>
-      </w:r>
-    </w:p>
-    <w:p>
-      <w:proofErr w:type="spellStart"/>
-      <w:proofErr w:type="gramStart"/>
-      <w:r>
-        <w:t>rvmsudo</w:t>
-      </w:r>
-      <w:proofErr w:type="spellEnd"/>
-      <w:proofErr w:type="gramEnd"/>
-      <w:r>
-        <w:t xml:space="preserve"> rails generate model User name:string </w:t>
-      </w:r>
-      <w:proofErr w:type="spellStart"/>
-      <w:r>
-        <w:t>email:string</w:t>
-      </w:r>
-      <w:proofErr w:type="spellEnd"/>
-    </w:p>
-    <w:p/>
+      <w:proofErr w:type="spellStart"/>
+      <w:r>
+        <w:t>password_digest:string</w:t>
+      </w:r>
+      <w:proofErr w:type="spellEnd"/>
+    </w:p>
+    <w:p>
+      <w:r>
+        <w:t>go to the generated migration and make sure it has the right content</w:t>
+      </w:r>
+      <w:r>
+        <w:t>. E.g.</w:t>
+      </w:r>
+    </w:p>
+    <w:p>
+      <w:r>
+        <w:t xml:space="preserve">class </w:t>
+      </w:r>
+      <w:proofErr w:type="spellStart"/>
+      <w:r>
+        <w:t>AddRememberTokenToUsers</w:t>
+      </w:r>
+      <w:proofErr w:type="spellEnd"/>
+      <w:r>
+        <w:t xml:space="preserve"> &lt; </w:t>
+      </w:r>
+      <w:proofErr w:type="spellStart"/>
+      <w:r>
+        <w:t>ActiveRecord::Migration</w:t>
+      </w:r>
+      <w:proofErr w:type="spellEnd"/>
+    </w:p>
+    <w:p>
+      <w:r>
+        <w:t xml:space="preserve">  def change</w:t>
+      </w:r>
+    </w:p>
+    <w:p>
+      <w:r>
+        <w:t xml:space="preserve">    </w:t>
+      </w:r>
+      <w:proofErr w:type="spellStart"/>
+      <w:r>
+        <w:t>add_column</w:t>
+      </w:r>
+      <w:proofErr w:type="spellEnd"/>
+      <w:r>
+        <w:t xml:space="preserve"> :users, :</w:t>
+      </w:r>
+      <w:proofErr w:type="spellStart"/>
+      <w:r>
+        <w:t>remember_token</w:t>
+      </w:r>
+      <w:proofErr w:type="spellEnd"/>
+      <w:r>
+        <w:t>, :string</w:t>
+      </w:r>
+    </w:p>
+    <w:p>
+      <w:r>
+        <w:t xml:space="preserve">    </w:t>
+      </w:r>
+      <w:proofErr w:type="spellStart"/>
+      <w:r>
+        <w:t>add_index</w:t>
+      </w:r>
+      <w:proofErr w:type="spellEnd"/>
+      <w:r>
+        <w:t xml:space="preserve">  :users, :</w:t>
+      </w:r>
+      <w:proofErr w:type="spellStart"/>
+      <w:r>
+        <w:t>remember_token</w:t>
+      </w:r>
+      <w:proofErr w:type="spellEnd"/>
+    </w:p>
+    <w:p>
+      <w:r>
+        <w:t xml:space="preserve">  end</w:t>
+      </w:r>
+    </w:p>
+    <w:p>
+      <w:r>
+        <w:t>end</w:t>
+      </w:r>
+    </w:p>
+    <w:p/>
+    <w:p/>
+    <w:p>
+      <w:pPr>
+        <w:pStyle w:val="Heading1"/>
+      </w:pPr>
+      <w:proofErr w:type="spellStart"/>
+      <w:r>
+        <w:t>Heroku</w:t>
+      </w:r>
+      <w:proofErr w:type="spellEnd"/>
+    </w:p>
     <w:p>
       <w:pPr>
         <w:pStyle w:val="Heading2"/>
       </w:pPr>
-      <w:proofErr w:type="gramStart"/>
-      <w:r>
-        <w:t>to</w:t>
-      </w:r>
-      <w:proofErr w:type="gramEnd"/>
-      <w:r>
-        <w:t xml:space="preserve"> create integration tests</w:t>
-      </w:r>
-    </w:p>
-    <w:p>
-      <w:proofErr w:type="gramStart"/>
-      <w:r>
-        <w:t>rails</w:t>
-      </w:r>
-      <w:proofErr w:type="gramEnd"/>
-      <w:r>
-        <w:t xml:space="preserve"> generate </w:t>
-      </w:r>
-      <w:proofErr w:type="spellStart"/>
-      <w:r>
-        <w:t>integration_test</w:t>
-      </w:r>
-      <w:proofErr w:type="spellEnd"/>
-      <w:r>
-        <w:t xml:space="preserve"> </w:t>
-      </w:r>
-      <w:proofErr w:type="spellStart"/>
-      <w:r>
-        <w:t>user_pages</w:t>
-      </w:r>
-      <w:proofErr w:type="spellEnd"/>
-    </w:p>
-    <w:p/>
-    <w:p>
-      <w:pPr>
-        <w:pStyle w:val="Heading2"/>
-      </w:pPr>
-      <w:proofErr w:type="gramStart"/>
-      <w:r>
-        <w:t>to</w:t>
-      </w:r>
-      <w:proofErr w:type="gramEnd"/>
-      <w:r>
-        <w:t xml:space="preserve"> generate the database after creating the model</w:t>
-      </w:r>
-    </w:p>
-    <w:p>
-      <w:proofErr w:type="gramStart"/>
-      <w:r>
-        <w:t>rake</w:t>
-      </w:r>
-      <w:proofErr w:type="gramEnd"/>
-      <w:r>
-        <w:t xml:space="preserve"> </w:t>
-      </w:r>
-      <w:proofErr w:type="spellStart"/>
-      <w:r>
-        <w:t>db:migrate</w:t>
-      </w:r>
-      <w:proofErr w:type="spellEnd"/>
-    </w:p>
-    <w:p/>
-    <w:p>
-      <w:pPr>
-        <w:pStyle w:val="Heading2"/>
-      </w:pPr>
-      <w:proofErr w:type="gramStart"/>
-      <w:r>
-        <w:t>to</w:t>
-      </w:r>
-      <w:proofErr w:type="gramEnd"/>
-      <w:r>
-        <w:t xml:space="preserve"> add a gem, update the </w:t>
-      </w:r>
-      <w:proofErr w:type="spellStart"/>
-      <w:r>
-        <w:t>Gemfile</w:t>
-      </w:r>
-      <w:proofErr w:type="spellEnd"/>
-      <w:r>
-        <w:t xml:space="preserve"> and run</w:t>
-      </w:r>
-    </w:p>
-    <w:p>
-      <w:proofErr w:type="gramStart"/>
-      <w:r>
-        <w:t>bundle</w:t>
-      </w:r>
-      <w:proofErr w:type="gramEnd"/>
-      <w:r>
-        <w:t xml:space="preserve"> install</w:t>
-      </w:r>
-    </w:p>
-    <w:p/>
-    <w:p>
-      <w:pPr>
-        <w:pStyle w:val="Heading2"/>
-      </w:pPr>
-      <w:r>
-        <w:t xml:space="preserve"> </w:t>
-      </w:r>
-      <w:proofErr w:type="gramStart"/>
-      <w:r>
-        <w:t>annotate</w:t>
-      </w:r>
-      <w:proofErr w:type="gramEnd"/>
-      <w:r>
-        <w:t xml:space="preserve"> models</w:t>
-      </w:r>
-    </w:p>
-    <w:p>
-      <w:pPr>
-        <w:outlineLvl w:val="0"/>
-      </w:pPr>
-      <w:r>
-        <w:t xml:space="preserve">Need to have </w:t>
-      </w:r>
-      <w:r>
-        <w:t>gem 'annotate', '~&gt; 2.4.1.beta'</w:t>
-      </w:r>
-      <w:r>
-        <w:t xml:space="preserve"> installed</w:t>
-      </w:r>
-    </w:p>
-    <w:p>
-      <w:proofErr w:type="gramStart"/>
-      <w:r>
-        <w:t>bundle</w:t>
-      </w:r>
-      <w:proofErr w:type="gramEnd"/>
-      <w:r>
-        <w:t xml:space="preserve"> exec annotate --position before</w:t>
-      </w:r>
-    </w:p>
-    <w:p/>
-    <w:p>
-      <w:pPr>
-        <w:pStyle w:val="Heading2"/>
-      </w:pPr>
-      <w:proofErr w:type="gramStart"/>
-      <w:r>
-        <w:t>find</w:t>
-      </w:r>
-      <w:proofErr w:type="gramEnd"/>
-      <w:r>
-        <w:t xml:space="preserve"> out why a record could not be saved</w:t>
-      </w:r>
-    </w:p>
-    <w:p>
-      <w:r>
-        <w:t>&lt;</w:t>
-      </w:r>
-      <w:proofErr w:type="gramStart"/>
-      <w:r>
-        <w:t>model</w:t>
-      </w:r>
-      <w:proofErr w:type="gramEnd"/>
-      <w:r>
-        <w:t xml:space="preserve"> name&gt;.</w:t>
-      </w:r>
-      <w:proofErr w:type="spellStart"/>
-      <w:r>
-        <w:t>errors.full_messages</w:t>
-      </w:r>
-      <w:proofErr w:type="spellEnd"/>
-    </w:p>
-    <w:p/>
-    <w:p>
-      <w:pPr>
-        <w:pStyle w:val="Heading2"/>
-      </w:pPr>
-      <w:r>
-        <w:t>Starting the console</w:t>
-      </w:r>
-    </w:p>
-    <w:p/>
-    <w:p/>
-    <w:p>
-      <w:pPr>
-        <w:pStyle w:val="Heading2"/>
-      </w:pPr>
-      <w:r>
-        <w:t>Updating the database</w:t>
-      </w:r>
-    </w:p>
-    <w:p>
-      <w:pPr>
-        <w:pStyle w:val="Heading2"/>
-      </w:pPr>
-      <w:proofErr w:type="gramStart"/>
-      <w:r>
-        <w:t>creating</w:t>
-      </w:r>
-      <w:proofErr w:type="gramEnd"/>
-      <w:r>
-        <w:t xml:space="preserve"> an index </w:t>
-      </w:r>
-    </w:p>
-    <w:p>
-      <w:proofErr w:type="gramStart"/>
-      <w:r>
-        <w:t>rails</w:t>
-      </w:r>
-      <w:proofErr w:type="gramEnd"/>
-      <w:r>
-        <w:t xml:space="preserve"> generate migration </w:t>
-      </w:r>
-      <w:proofErr w:type="spellStart"/>
-      <w:r>
-        <w:t>add_index_to_users_email</w:t>
-      </w:r>
-      <w:proofErr w:type="spellEnd"/>
-    </w:p>
-    <w:p/>
-    <w:p>
-      <w:pPr>
-        <w:pStyle w:val="Heading2"/>
-      </w:pPr>
-      <w:proofErr w:type="gramStart"/>
-      <w:r>
-        <w:t>add</w:t>
-      </w:r>
-      <w:proofErr w:type="gramEnd"/>
-      <w:r>
-        <w:t xml:space="preserve"> a column</w:t>
-      </w:r>
-    </w:p>
-    <w:p>
-      <w:proofErr w:type="gramStart"/>
-      <w:r>
-        <w:t>rails</w:t>
-      </w:r>
-      <w:proofErr w:type="gramEnd"/>
-      <w:r>
-        <w:t xml:space="preserve"> generate migration </w:t>
-      </w:r>
-      <w:proofErr w:type="spellStart"/>
-      <w:r>
-        <w:t>add_password_digest_to_users</w:t>
-      </w:r>
-      <w:proofErr w:type="spellEnd"/>
-      <w:r>
-        <w:t xml:space="preserve"> </w:t>
-      </w:r>
-      <w:proofErr w:type="spellStart"/>
-      <w:r>
-        <w:t>password_digest:string</w:t>
-      </w:r>
-      <w:proofErr w:type="spellEnd"/>
-    </w:p>
-    <w:p>
-      <w:proofErr w:type="gramStart"/>
-      <w:r>
-        <w:t>go</w:t>
-      </w:r>
-      <w:proofErr w:type="gramEnd"/>
-      <w:r>
-        <w:t xml:space="preserve"> to the generated migration and make sure it has the right content</w:t>
-      </w:r>
-      <w:r>
-        <w:t>. E.g.</w:t>
-      </w:r>
-    </w:p>
-    <w:p>
-      <w:proofErr w:type="gramStart"/>
-      <w:r>
-        <w:t>class</w:t>
-      </w:r>
-      <w:proofErr w:type="gramEnd"/>
-      <w:r>
-        <w:t xml:space="preserve"> </w:t>
-      </w:r>
-      <w:proofErr w:type="spellStart"/>
-      <w:r>
-        <w:t>AddRememberTokenToUsers</w:t>
-      </w:r>
-      <w:proofErr w:type="spellEnd"/>
-      <w:r>
-        <w:t xml:space="preserve"> &lt; </w:t>
-      </w:r>
-      <w:proofErr w:type="spellStart"/>
-      <w:r>
-        <w:t>ActiveRecord::Migration</w:t>
-      </w:r>
-      <w:proofErr w:type="spellEnd"/>
-    </w:p>
-    <w:p>
-      <w:r>
-        <w:t xml:space="preserve">  </w:t>
-      </w:r>
-      <w:proofErr w:type="gramStart"/>
-      <w:r>
-        <w:t>def</w:t>
-      </w:r>
-      <w:proofErr w:type="gramEnd"/>
-      <w:r>
-        <w:t xml:space="preserve"> change</w:t>
-      </w:r>
-    </w:p>
-    <w:p>
-      <w:r>
-        <w:t xml:space="preserve">    </w:t>
-      </w:r>
-      <w:proofErr w:type="spellStart"/>
-      <w:proofErr w:type="gramStart"/>
-      <w:r>
-        <w:t>add</w:t>
-      </w:r>
-      <w:proofErr w:type="gramEnd"/>
-      <w:r>
-        <w:t>_column</w:t>
-      </w:r>
-      <w:proofErr w:type="spellEnd"/>
-      <w:r>
-        <w:t xml:space="preserve"> :users, :</w:t>
-      </w:r>
-      <w:proofErr w:type="spellStart"/>
-      <w:r>
-        <w:t>remember_token</w:t>
-      </w:r>
-      <w:proofErr w:type="spellEnd"/>
-      <w:r>
-        <w:t>, :string</w:t>
-      </w:r>
-    </w:p>
-    <w:p>
-      <w:r>
-        <w:t xml:space="preserve">    </w:t>
-      </w:r>
-      <w:proofErr w:type="spellStart"/>
-      <w:proofErr w:type="gramStart"/>
-      <w:r>
-        <w:t>add</w:t>
-      </w:r>
-      <w:proofErr w:type="gramEnd"/>
-      <w:r>
-        <w:t>_index</w:t>
-      </w:r>
-      <w:proofErr w:type="spellEnd"/>
-      <w:r>
-        <w:t xml:space="preserve">  :users, :</w:t>
-      </w:r>
-      <w:proofErr w:type="spellStart"/>
-      <w:r>
-        <w:t>remember_token</w:t>
-      </w:r>
-      <w:proofErr w:type="spellEnd"/>
-    </w:p>
-    <w:p>
-      <w:r>
-        <w:t xml:space="preserve">  </w:t>
-      </w:r>
-      <w:proofErr w:type="gramStart"/>
-      <w:r>
-        <w:t>end</w:t>
-      </w:r>
-      <w:proofErr w:type="gramEnd"/>
-    </w:p>
-    <w:p>
-      <w:proofErr w:type="gramStart"/>
-      <w:r>
-        <w:t>end</w:t>
-      </w:r>
-      <w:proofErr w:type="gramEnd"/>
+      <w:r>
+        <w:t xml:space="preserve"> to start production console</w:t>
+      </w:r>
+    </w:p>
+    <w:p>
+      <w:proofErr w:type="spellStart"/>
+      <w:r>
+        <w:t>heroku</w:t>
+      </w:r>
+      <w:proofErr w:type="spellEnd"/>
+      <w:r>
+        <w:t xml:space="preserve"> run console</w:t>
+      </w:r>
     </w:p>
     <w:p/>
     <w:p/>
@@ -1046,135 +812,106 @@
       </w:pPr>
       <w:proofErr w:type="spellStart"/>
       <w:r>
-        <w:t>Heroku</w:t>
-      </w:r>
-      <w:proofErr w:type="spellEnd"/>
-    </w:p>
-    <w:p>
-      <w:pPr>
-        <w:pStyle w:val="Heading2"/>
-      </w:pPr>
-      <w:r>
-        <w:t xml:space="preserve"> </w:t>
-      </w:r>
-      <w:proofErr w:type="gramStart"/>
-      <w:r>
-        <w:t>to</w:t>
-      </w:r>
-      <w:proofErr w:type="gramEnd"/>
-      <w:r>
-        <w:t xml:space="preserve"> start production console</w:t>
-      </w:r>
-    </w:p>
-    <w:p>
-      <w:proofErr w:type="spellStart"/>
-      <w:proofErr w:type="gramStart"/>
-      <w:r>
-        <w:t>heroku</w:t>
-      </w:r>
-      <w:proofErr w:type="spellEnd"/>
-      <w:proofErr w:type="gramEnd"/>
-      <w:r>
-        <w:t xml:space="preserve"> run console</w:t>
-      </w:r>
-    </w:p>
-    <w:p/>
+        <w:t>Postgres</w:t>
+      </w:r>
+      <w:proofErr w:type="spellEnd"/>
+    </w:p>
+    <w:p>
+      <w:r>
+        <w:t xml:space="preserve"># </w:t>
+      </w:r>
+      <w:proofErr w:type="spellStart"/>
+      <w:r>
+        <w:t>pg_ctl</w:t>
+      </w:r>
+      <w:proofErr w:type="spellEnd"/>
+      <w:r>
+        <w:t xml:space="preserve"> status  [-D DATADIR]</w:t>
+      </w:r>
+    </w:p>
+    <w:p>
+      <w:proofErr w:type="spellStart"/>
+      <w:r>
+        <w:t>pg_ctl</w:t>
+      </w:r>
+      <w:proofErr w:type="spellEnd"/>
+      <w:r>
+        <w:t xml:space="preserve"> status -D /</w:t>
+      </w:r>
+      <w:proofErr w:type="spellStart"/>
+      <w:r>
+        <w:t>usr/local/var/postgres</w:t>
+      </w:r>
+      <w:proofErr w:type="spellEnd"/>
+      <w:r>
+        <w:t>/</w:t>
+      </w:r>
+    </w:p>
+    <w:p>
+      <w:proofErr w:type="spellStart"/>
+      <w:r>
+        <w:t>pg_ctl</w:t>
+      </w:r>
+      <w:proofErr w:type="spellEnd"/>
+      <w:r>
+        <w:t xml:space="preserve"> start -D /</w:t>
+      </w:r>
+      <w:proofErr w:type="spellStart"/>
+      <w:r>
+        <w:t>usr/local/var/postgres</w:t>
+      </w:r>
+      <w:proofErr w:type="spellEnd"/>
+      <w:r>
+        <w:t>/</w:t>
+      </w:r>
+    </w:p>
+    <w:p>
+      <w:proofErr w:type="spellStart"/>
+      <w:r>
+        <w:t>pg_ctl</w:t>
+      </w:r>
+      <w:proofErr w:type="spellEnd"/>
+      <w:r>
+        <w:t xml:space="preserve"> stop -D /</w:t>
+      </w:r>
+      <w:proofErr w:type="spellStart"/>
+      <w:r>
+        <w:t>usr/local/var/postgres</w:t>
+      </w:r>
+      <w:proofErr w:type="spellEnd"/>
+      <w:r>
+        <w:t>/</w:t>
+      </w:r>
+    </w:p>
     <w:p/>
     <w:p>
       <w:pPr>
         <w:pStyle w:val="Heading1"/>
       </w:pPr>
-      <w:proofErr w:type="spellStart"/>
-      <w:r>
-        <w:t>Postgres</w:t>
-      </w:r>
-      <w:proofErr w:type="spellEnd"/>
-    </w:p>
-    <w:p>
-      <w:r>
-        <w:t xml:space="preserve"># </w:t>
-      </w:r>
-      <w:proofErr w:type="spellStart"/>
-      <w:proofErr w:type="gramStart"/>
-      <w:r>
-        <w:t>pg</w:t>
-      </w:r>
-      <w:proofErr w:type="gramEnd"/>
-      <w:r>
-        <w:t>_ctl</w:t>
-      </w:r>
-      <w:proofErr w:type="spellEnd"/>
-      <w:r>
-        <w:t xml:space="preserve"> status  [-D DATADIR]</w:t>
-      </w:r>
-    </w:p>
-    <w:p>
-      <w:proofErr w:type="spellStart"/>
-      <w:proofErr w:type="gramStart"/>
-      <w:r>
-        <w:t>pg</w:t>
-      </w:r>
-      <w:proofErr w:type="gramEnd"/>
-      <w:r>
-        <w:t>_ctl</w:t>
-      </w:r>
-      <w:proofErr w:type="spellEnd"/>
-      <w:r>
-        <w:t xml:space="preserve"> status -D /</w:t>
-      </w:r>
-      <w:proofErr w:type="spellStart"/>
-      <w:r>
-        <w:t>usr/local/var/postgres</w:t>
-      </w:r>
-      <w:proofErr w:type="spellEnd"/>
-      <w:r>
-        <w:t>/</w:t>
-      </w:r>
-    </w:p>
-    <w:p>
-      <w:proofErr w:type="spellStart"/>
-      <w:proofErr w:type="gramStart"/>
-      <w:r>
-        <w:t>pg</w:t>
-      </w:r>
-      <w:proofErr w:type="gramEnd"/>
-      <w:r>
-        <w:t>_ctl</w:t>
-      </w:r>
-      <w:proofErr w:type="spellEnd"/>
-      <w:r>
-        <w:t xml:space="preserve"> start -D /</w:t>
-      </w:r>
-      <w:proofErr w:type="spellStart"/>
-      <w:r>
-        <w:t>usr/local/var/postgres</w:t>
-      </w:r>
-      <w:proofErr w:type="spellEnd"/>
-      <w:r>
-        <w:t>/</w:t>
-      </w:r>
-    </w:p>
-    <w:p>
-      <w:proofErr w:type="spellStart"/>
-      <w:proofErr w:type="gramStart"/>
-      <w:r>
-        <w:t>pg</w:t>
-      </w:r>
-      <w:proofErr w:type="gramEnd"/>
-      <w:r>
-        <w:t>_ctl</w:t>
-      </w:r>
-      <w:proofErr w:type="spellEnd"/>
-      <w:r>
-        <w:t xml:space="preserve"> stop -D /</w:t>
-      </w:r>
-      <w:proofErr w:type="spellStart"/>
-      <w:r>
-        <w:t>usr/local/var/postgres</w:t>
-      </w:r>
-      <w:proofErr w:type="spellEnd"/>
-      <w:r>
-        <w:t>/</w:t>
+      <w:r>
+        <w:t>State Machine</w:t>
+      </w:r>
+    </w:p>
+    <w:p/>
+    <w:p>
+      <w:r>
+        <w:t xml:space="preserve">rake </w:t>
+      </w:r>
+      <w:proofErr w:type="spellStart"/>
+      <w:r>
+        <w:t>state_machine:draw</w:t>
+      </w:r>
+      <w:proofErr w:type="spellEnd"/>
+      <w:r>
+        <w:t xml:space="preserve"> CLASS=Agreement TARGET="./doc/</w:t>
+      </w:r>
+      <w:proofErr w:type="spellStart"/>
+      <w:r>
+        <w:t>state_machines</w:t>
+      </w:r>
+      <w:proofErr w:type="spellEnd"/>
+      <w:r>
+        <w:t>/images" HUMAN_NAMES=true</w:t>
       </w:r>
     </w:p>
     <w:p/>

</xml_diff>